<commit_message>
Reporte de errores modificación
</commit_message>
<xml_diff>
--- a/PREGAME/1. ELICITACIÓN/1.7 Reporte de Errores/G1_REPORTE DE ERRORES_V1.0.docx
+++ b/PREGAME/1. ELICITACIÓN/1.7 Reporte de Errores/G1_REPORTE DE ERRORES_V1.0.docx
@@ -202,7 +202,25 @@
           <w:sz w:val="40"/>
           <w:szCs w:val="40"/>
         </w:rPr>
-        <w:t>gestión de inventarios para el emprendimiento BLOZ CELL”</w:t>
+        <w:t>gestión de</w:t>
+      </w:r>
+      <w:r>
+        <w:rPr>
+          <w:rFonts w:ascii="Cambria" w:eastAsia="Cambria" w:hAnsi="Cambria" w:cs="Cambria"/>
+          <w:color w:val="0000FF"/>
+          <w:sz w:val="40"/>
+          <w:szCs w:val="40"/>
+        </w:rPr>
+        <w:t>l emprendimiento Entre Hilos &amp; Algodón</w:t>
+      </w:r>
+      <w:r>
+        <w:rPr>
+          <w:rFonts w:ascii="Cambria" w:eastAsia="Cambria" w:hAnsi="Cambria" w:cs="Cambria"/>
+          <w:color w:val="0000FF"/>
+          <w:sz w:val="40"/>
+          <w:szCs w:val="40"/>
+        </w:rPr>
+        <w:t>”</w:t>
       </w:r>
     </w:p>
     <w:p>
@@ -792,6 +810,7 @@
           <w:color w:val="0000FF"/>
           <w:sz w:val="26"/>
           <w:szCs w:val="26"/>
+          <w:u w:val="single"/>
         </w:rPr>
       </w:pPr>
     </w:p>
@@ -1262,6 +1281,7 @@
               <w:t xml:space="preserve">Estandarizar el idioma de toda la aplicación a </w:t>
             </w:r>
             <w:proofErr w:type="spellStart"/>
+            <w:proofErr w:type="gramStart"/>
             <w:r>
               <w:t>Espa</w:t>
             </w:r>
@@ -1272,6 +1292,7 @@
               <w:t>ñol</w:t>
             </w:r>
             <w:proofErr w:type="spellEnd"/>
+            <w:proofErr w:type="gramEnd"/>
             <w:r>
               <w:rPr>
                 <w:lang w:val="es-EC"/>
@@ -1368,6 +1389,7 @@
               <w:t xml:space="preserve">* Estandarizar el idioma de toda la aplicación a </w:t>
             </w:r>
             <w:proofErr w:type="spellStart"/>
+            <w:proofErr w:type="gramStart"/>
             <w:r>
               <w:t>Espa</w:t>
             </w:r>
@@ -1378,6 +1400,7 @@
               <w:t>ñol</w:t>
             </w:r>
             <w:proofErr w:type="spellEnd"/>
+            <w:proofErr w:type="gramEnd"/>
             <w:r>
               <w:rPr>
                 <w:lang w:val="es-EC"/>

</xml_diff>